<commit_message>
Inculding exercise 2 instructions and adjusting the exercise 1 instructions slightly.
</commit_message>
<xml_diff>
--- a/esim2022/Exercise1_Instructions.docx
+++ b/esim2022/Exercise1_Instructions.docx
@@ -18,7 +18,25 @@
           <w:sz w:val="32"/>
           <w:szCs w:val="32"/>
         </w:rPr>
-        <w:t>eSim2022 BTAP Workshop Exercise Instructions</w:t>
+        <w:t xml:space="preserve">eSim2022 BTAP Workshop Exercise </w:t>
+      </w:r>
+      <w:r>
+        <w:rPr>
+          <w:b/>
+          <w:bCs/>
+          <w:sz w:val="32"/>
+          <w:szCs w:val="32"/>
+        </w:rPr>
+        <w:t xml:space="preserve">1 </w:t>
+      </w:r>
+      <w:r>
+        <w:rPr>
+          <w:b/>
+          <w:bCs/>
+          <w:sz w:val="32"/>
+          <w:szCs w:val="32"/>
+        </w:rPr>
+        <w:t>Instructions</w:t>
       </w:r>
     </w:p>
     <w:p>

</xml_diff>